<commit_message>
Doc viewTaks added problemes rencontrés
</commit_message>
<xml_diff>
--- a/Rapport/viewTask.docx
+++ b/Rapport/viewTask.docx
@@ -15,7 +15,55 @@
     </w:p>
     <w:p>
       <w:r>
-        <w:t>La vue tâche consiste à afficher les tâches créer par l’utilisateur. Afin de se faire nous avions pour but d’aller récupérer les différentes tâche stockées dans notre base de donnée à l’aide de requête SQL.  Pour cela nous avons créer une classe sqlConnection qui permet de se connecter à la base de donnée mais également à réaliser certaine action telles que récupérer toute les tâches. Cette façon de procédée est simple d’implémentation mais demande beaucoup de ligne de code surtout lorsqu’il faut ensuite afficher ces données. C’est pour cette raison que nous avons décider non pas de créer nous même nos requêtes SQL mais d’utiliser les fonctionnalités offertes par le framework Qt.  En effet ce framework nous met a disposition un outil très puissant qui sont les classes QSqlTableModel ainsi que QSqlRelationTableModel.</w:t>
+        <w:t xml:space="preserve">La vue tâche consiste à afficher les tâches créer par l’utilisateur. Afin de se faire nous avions pour but d’aller récupérer les différentes tâche stockées dans notre base de donnée à l’aide de requête SQL.  Pour cela nous avons </w:t>
+      </w:r>
+      <w:r>
+        <w:t>créé</w:t>
+      </w:r>
+      <w:r>
+        <w:t xml:space="preserve"> une classe sqlConnection qui permet de se connecter à la base de </w:t>
+      </w:r>
+      <w:r>
+        <w:t>données</w:t>
+      </w:r>
+      <w:r>
+        <w:t xml:space="preserve"> mais également à réaliser certaine action telles que récupérer toute les tâches. Cette façon de procédée est simple d’implémentation mais demande beaucoup de ligne de code surtout lorsqu’il faut ensuite afficher ces données. C’est pour cette raison que nous avons </w:t>
+      </w:r>
+      <w:r>
+        <w:t>décidé</w:t>
+      </w:r>
+      <w:r>
+        <w:t xml:space="preserve"> non pas de créer </w:t>
+      </w:r>
+      <w:r>
+        <w:t>nous-même</w:t>
+      </w:r>
+      <w:r>
+        <w:t xml:space="preserve"> nos requêtes SQL mais d’utiliser les f</w:t>
+      </w:r>
+      <w:r>
+        <w:t>onctionnalités offertes par le F</w:t>
+      </w:r>
+      <w:r>
+        <w:t>ramework Qt</w:t>
+      </w:r>
+      <w:r>
+        <w:t>.  En effet ce F</w:t>
+      </w:r>
+      <w:r>
+        <w:t xml:space="preserve">ramework nous met </w:t>
+      </w:r>
+      <w:r>
+        <w:t>à</w:t>
+      </w:r>
+      <w:r>
+        <w:t xml:space="preserve"> disposition un outil très puissant qui </w:t>
+      </w:r>
+      <w:r>
+        <w:t>est</w:t>
+      </w:r>
+      <w:r>
+        <w:t xml:space="preserve"> les classes QSqlTableModel ainsi que QSqlRelationTableModel.</w:t>
       </w:r>
     </w:p>
     <w:p>
@@ -28,7 +76,13 @@
         <w:t>Cette classe nous permet de lié un model a une base de donnée</w:t>
       </w:r>
       <w:r>
-        <w:t xml:space="preserve">. En d’autre mot nous lions chaque champ de notre model Task avec un champ dans notre base de donnée. Ceci à  pour but que lorsque nous chargeons une tâche depuis la base de donnée, cette dernière est instanciée dans notre modèle. Il est ensuite </w:t>
+        <w:t xml:space="preserve">. En d’autre mot nous lions chaque champ de notre model Task avec un champ dans notre base de donnée. Ceci </w:t>
+      </w:r>
+      <w:r>
+        <w:t>a</w:t>
+      </w:r>
+      <w:r>
+        <w:t xml:space="preserve">  pour but que lorsque nous chargeons une tâche depuis la base de donnée, cette dernière est instanciée dans notre modèle. Il est ensuite </w:t>
       </w:r>
       <w:r>
         <w:t>extrêmement</w:t>
@@ -39,7 +93,19 @@
     </w:p>
     <w:p>
       <w:r>
-        <w:t>L’étape suivante est de pouvoir afficher ces données et une fois encore Qt nous met a disposition des méthode permettant de lier une vue à un modèle</w:t>
+        <w:t xml:space="preserve">L’étape suivante est de pouvoir afficher ces données et une fois encore Qt nous met </w:t>
+      </w:r>
+      <w:r>
+        <w:t>à</w:t>
+      </w:r>
+      <w:r>
+        <w:t xml:space="preserve"> disposition </w:t>
+      </w:r>
+      <w:r>
+        <w:t>des méthodes</w:t>
+      </w:r>
+      <w:r>
+        <w:t xml:space="preserve"> permettant de lier une vue à un modèle</w:t>
       </w:r>
       <w:r>
         <w:t xml:space="preserve"> (mapper)</w:t>
@@ -67,13 +133,7 @@
         <w:t>améliorer</w:t>
       </w:r>
       <w:r>
-        <w:t xml:space="preserve"> l’affichage de nos données en utilisant le moins possible de requête SQL et donc en gardant un code plus simple et plus lisible. </w:t>
-      </w:r>
-      <w:r>
-        <w:t>QSqlRelationTableModel</w:t>
-      </w:r>
-      <w:r>
-        <w:t xml:space="preserve"> nous est utile lorsque nous avons une </w:t>
+        <w:t xml:space="preserve"> l’affichage de nos données en utilisant le moins possible de requête SQL et donc en gardant un code plus simple et plus lisible. QSqlRelationTableModel nous est utile lorsque nous avons une </w:t>
       </w:r>
       <w:r>
         <w:t>Foreign K</w:t>
@@ -82,56 +142,97 @@
         <w:t xml:space="preserve">ey dans notre table SQL. En effet si nous utilisons </w:t>
       </w:r>
       <w:r>
-        <w:t>seulement QSql</w:t>
-      </w:r>
-      <w:r>
-        <w:t>TableModel</w:t>
-      </w:r>
-      <w:r>
-        <w:t xml:space="preserve"> nous stockerions dans le model les informations qui sont dans une table de notre base de donnée et donc pour le modèle de tâche au lieu de nous d’obtenir le nom du cours auquel notre tâche est lié nous obtiendrons son </w:t>
+        <w:t xml:space="preserve">seulement QSqlTableModel nous stockerions dans le model les informations qui sont dans une table de notre base de donnée et donc pour le modèle de tâche au lieu de nous d’obtenir le nom du cours auquel notre tâche est lié nous obtiendrons son </w:t>
       </w:r>
       <w:r>
         <w:t>identifiant</w:t>
       </w:r>
       <w:r>
-        <w:t xml:space="preserve">.  Il faudrait pouvoir ensuite rechercher cette id et récupérer le nom auquel elle correspond. C’est exactement à cela que sert </w:t>
-      </w:r>
-      <w:r>
-        <w:t>QSqlRelationTableModel</w:t>
-      </w:r>
-      <w:r>
-        <w:t xml:space="preserve">. Nous lions une </w:t>
-      </w:r>
-      <w:r>
-        <w:t xml:space="preserve">colonne  </w:t>
-      </w:r>
-      <w:r>
-        <w:t xml:space="preserve">dans une table SQL à une autre colonne dans une autre table. Ceci a pour effet d’afficher </w:t>
+        <w:t xml:space="preserve">.  Il faudrait pouvoir ensuite rechercher cette id et récupérer le nom auquel elle correspond. C’est exactement à cela que sert QSqlRelationTableModel. Nous lions une colonne  dans une table SQL à une autre colonne dans une autre table. Ceci a pour effet d’afficher </w:t>
       </w:r>
       <w:r>
         <w:t>le nom du cours plutôt que son identifiant.</w:t>
       </w:r>
     </w:p>
+    <w:p>
+      <w:r>
+        <w:t>Tri des tâches</w:t>
+      </w:r>
+    </w:p>
+    <w:p>
+      <w:r>
+        <w:t xml:space="preserve">Dans le but de pouvoir trier </w:t>
+      </w:r>
+      <w:r>
+        <w:t>nos tâches</w:t>
+      </w:r>
+      <w:r>
+        <w:t xml:space="preserve"> par ordre d’échéance ou par ordre de priorité, nous avo</w:t>
+      </w:r>
+      <w:r>
+        <w:t>ns utilisé</w:t>
+      </w:r>
+      <w:r>
+        <w:t xml:space="preserve"> une fonctionnalité qu’offre </w:t>
+      </w:r>
+      <w:r>
+        <w:t>Qt</w:t>
+      </w:r>
+      <w:r>
+        <w:t xml:space="preserve"> et la classe QSqlTableModel est la méthode sortBy qui trie notre model, lié à une table SQL, en fonction de la colonne dans cette table (par exemple la priorité).</w:t>
+      </w:r>
+    </w:p>
     <w:p/>
     <w:p>
       <w:r>
-        <w:t>Tri des tâches</w:t>
-      </w:r>
-    </w:p>
-    <w:p>
-      <w:r>
-        <w:t>Dans le but de pouvoir trier nos tâche par ordre d’échéance ou par ordre de priorité, nous avo</w:t>
-      </w:r>
-      <w:r>
-        <w:t>ns utilisé</w:t>
+        <w:t>Problèmes rencontrés</w:t>
+      </w:r>
+    </w:p>
+    <w:p>
+      <w:r>
+        <w:t xml:space="preserve">Lors de notre implémentation de la vue tâche nous avons remarqué, que lors d’un tri des tâches, la tâche </w:t>
+      </w:r>
+      <w:r>
+        <w:t>sélectionnée</w:t>
+      </w:r>
+      <w:r>
+        <w:t xml:space="preserve"> était différente avant et après le tr</w:t>
+      </w:r>
+      <w:r>
+        <w:t>i. Ceci est dû au fait que la sélection</w:t>
       </w:r>
       <w:bookmarkStart w:id="0" w:name="_GoBack"/>
       <w:bookmarkEnd w:id="0"/>
       <w:r>
-        <w:t xml:space="preserve"> une fonctionnalité qu’offre </w:t>
-      </w:r>
-      <w:r>
-        <w:t>Qt</w:t>
+        <w:t xml:space="preserve"> concerne </w:t>
+      </w:r>
+      <w:r>
+        <w:lastRenderedPageBreak/>
+        <w:t xml:space="preserve">la ligne sur laquelle se trouve la tâche. En raison d’un retard sur le développement de notre application nous n’avons pas eu le temps de régler ce problème, qui n’empêche en rien au bon fonctionnement de notre application. Cependant nous avons cherché un moyen de résoudre cela et avons </w:t>
+      </w:r>
+      <w:r>
+        <w:t>trouvé</w:t>
+      </w:r>
+      <w:r>
+        <w:t xml:space="preserve"> que Qt offrait la possibilité de trier </w:t>
+      </w:r>
+      <w:r>
+        <w:t>nos modèles</w:t>
+      </w:r>
+      <w:r>
+        <w:t xml:space="preserve"> en gardant la </w:t>
+      </w:r>
+      <w:r>
+        <w:t>sélection</w:t>
+      </w:r>
+      <w:r>
+        <w:t xml:space="preserve">. Ceci ce ferai à l’aide de la classe </w:t>
+      </w:r>
+      <w:r>
+        <w:t>QSortFilterProxyModel</w:t>
+      </w:r>
+      <w:r>
+        <w:t xml:space="preserve"> cette couche se situe entre le model et la vue et nous permettrai de garder la sélection entre les différents tris et filtres.  A cause de manque nous n’avons pu implémenter cette classe dans notre application et nous avons donc implémenté une solution non définitive mais fonctionnelle.</w:t>
       </w:r>
     </w:p>
     <w:sectPr>

</xml_diff>